<commit_message>
docs: 프로세스 2차 시도 (1. process용 queue 만들기)
</commit_message>
<xml_diff>
--- a/docs/programmers/_42587/Report.docx
+++ b/docs/programmers/_42587/Report.docx
@@ -32,7 +32,6 @@
           <w:rFonts w:asciiTheme="majorEastAsia" w:eastAsiaTheme="majorEastAsia" w:hAnsiTheme="majorEastAsia"/>
         </w:rPr>
       </w:pPr>
-      <w:proofErr w:type="spellStart"/>
       <w:r>
         <w:rPr>
           <w:rFonts w:asciiTheme="majorEastAsia" w:eastAsiaTheme="majorEastAsia" w:hAnsiTheme="majorEastAsia" w:hint="eastAsia"/>
@@ -43,7 +42,6 @@
         </w:rPr>
         <w:t>프로그래머스</w:t>
       </w:r>
-      <w:proofErr w:type="spellEnd"/>
       <w:r>
         <w:rPr>
           <w:rFonts w:asciiTheme="majorEastAsia" w:eastAsiaTheme="majorEastAsia" w:hAnsiTheme="majorEastAsia"/>
@@ -197,7 +195,6 @@
     <w:p/>
     <w:p/>
     <w:p>
-      <w:proofErr w:type="gramStart"/>
       <w:r>
         <w:rPr>
           <w:rFonts w:hint="eastAsia"/>
@@ -205,23 +202,16 @@
         <w:t>과목</w:t>
       </w:r>
       <w:r>
-        <w:t xml:space="preserve"> :</w:t>
-      </w:r>
-      <w:proofErr w:type="gramEnd"/>
-      <w:r>
-        <w:t xml:space="preserve"> </w:t>
-      </w:r>
-      <w:proofErr w:type="spellStart"/>
+        <w:t xml:space="preserve"> : </w:t>
+      </w:r>
       <w:r>
         <w:rPr>
           <w:rFonts w:hint="eastAsia"/>
         </w:rPr>
         <w:t>코딩테스트지도</w:t>
       </w:r>
-      <w:proofErr w:type="spellEnd"/>
-    </w:p>
-    <w:p>
-      <w:proofErr w:type="gramStart"/>
+    </w:p>
+    <w:p>
       <w:r>
         <w:rPr>
           <w:rFonts w:hint="eastAsia"/>
@@ -229,11 +219,7 @@
         <w:t>담당교수</w:t>
       </w:r>
       <w:r>
-        <w:t xml:space="preserve"> :</w:t>
-      </w:r>
-      <w:proofErr w:type="gramEnd"/>
-      <w:r>
-        <w:t xml:space="preserve"> </w:t>
+        <w:t xml:space="preserve"> : </w:t>
       </w:r>
       <w:r>
         <w:rPr>
@@ -246,7 +232,6 @@
       </w:r>
     </w:p>
     <w:p>
-      <w:proofErr w:type="gramStart"/>
       <w:r>
         <w:rPr>
           <w:rFonts w:hint="eastAsia"/>
@@ -254,15 +239,10 @@
         <w:t>학부</w:t>
       </w:r>
       <w:r>
-        <w:t xml:space="preserve"> :</w:t>
-      </w:r>
-      <w:proofErr w:type="gramEnd"/>
-      <w:r>
-        <w:t xml:space="preserve"> IT융합자율학부</w:t>
-      </w:r>
-    </w:p>
-    <w:p>
-      <w:proofErr w:type="gramStart"/>
+        <w:t xml:space="preserve"> : IT융합자율학부</w:t>
+      </w:r>
+    </w:p>
+    <w:p>
       <w:r>
         <w:rPr>
           <w:rFonts w:hint="eastAsia"/>
@@ -270,15 +250,10 @@
         <w:t>학번</w:t>
       </w:r>
       <w:r>
-        <w:t xml:space="preserve"> :</w:t>
-      </w:r>
-      <w:proofErr w:type="gramEnd"/>
-      <w:r>
-        <w:t xml:space="preserve"> 202114136</w:t>
-      </w:r>
-    </w:p>
-    <w:p>
-      <w:proofErr w:type="gramStart"/>
+        <w:t xml:space="preserve"> : 202114136</w:t>
+      </w:r>
+    </w:p>
+    <w:p>
       <w:r>
         <w:rPr>
           <w:rFonts w:hint="eastAsia"/>
@@ -286,20 +261,15 @@
         <w:t>이름</w:t>
       </w:r>
       <w:r>
-        <w:t xml:space="preserve"> :</w:t>
-      </w:r>
-      <w:proofErr w:type="gramEnd"/>
-      <w:r>
-        <w:t xml:space="preserve"> 장준희</w:t>
-      </w:r>
-    </w:p>
-    <w:p>
-      <w:pPr>
-        <w:rPr>
-          <w:rFonts w:hint="eastAsia"/>
-        </w:rPr>
-      </w:pPr>
-      <w:proofErr w:type="gramStart"/>
+        <w:t xml:space="preserve"> : 장준희</w:t>
+      </w:r>
+    </w:p>
+    <w:p>
+      <w:pPr>
+        <w:rPr>
+          <w:rFonts w:hint="eastAsia"/>
+        </w:rPr>
+      </w:pPr>
       <w:r>
         <w:rPr>
           <w:rFonts w:hint="eastAsia"/>
@@ -307,11 +277,7 @@
         <w:t>제출일</w:t>
       </w:r>
       <w:r>
-        <w:t xml:space="preserve"> :</w:t>
-      </w:r>
-      <w:proofErr w:type="gramEnd"/>
-      <w:r>
-        <w:t xml:space="preserve"> </w:t>
+        <w:t xml:space="preserve"> : </w:t>
       </w:r>
       <w:r>
         <w:rPr>
@@ -357,15 +323,7 @@
     </w:p>
     <w:p>
       <w:r>
-        <w:t xml:space="preserve">운영체제의 역할 중 하나는 컴퓨터 시스템의 자원을 효율적으로 관리하는 것입니다. 이 문제에서는 운영체제가 다음 규칙에 따라 프로세스를 관리할 경우 특정 프로세스가 몇 </w:t>
-      </w:r>
-      <w:proofErr w:type="spellStart"/>
-      <w:r>
-        <w:t>번째로</w:t>
-      </w:r>
-      <w:proofErr w:type="spellEnd"/>
-      <w:r>
-        <w:t xml:space="preserve"> 실행되는지 알아내면 됩니다.</w:t>
+        <w:t>운영체제의 역할 중 하나는 컴퓨터 시스템의 자원을 효율적으로 관리하는 것입니다. 이 문제에서는 운영체제가 다음 규칙에 따라 프로세스를 관리할 경우 특정 프로세스가 몇 번째로 실행되는지 알아내면 됩니다.</w:t>
       </w:r>
     </w:p>
     <w:p>
@@ -396,31 +354,7 @@
     </w:p>
     <w:p>
       <w:r>
-        <w:t xml:space="preserve">현재 실행 대기 큐(Queue)에 있는 프로세스의 중요도가 순서대로 담긴 배열 priorities와, 몇 </w:t>
-      </w:r>
-      <w:proofErr w:type="spellStart"/>
-      <w:r>
-        <w:t>번째로</w:t>
-      </w:r>
-      <w:proofErr w:type="spellEnd"/>
-      <w:r>
-        <w:t xml:space="preserve"> 실행되는지 </w:t>
-      </w:r>
-      <w:proofErr w:type="spellStart"/>
-      <w:r>
-        <w:t>알고싶은</w:t>
-      </w:r>
-      <w:proofErr w:type="spellEnd"/>
-      <w:r>
-        <w:t xml:space="preserve"> 프로세스의 위치를 알려주는 location이 매개변수로 주어질 때, 해당 프로세스가 몇 </w:t>
-      </w:r>
-      <w:proofErr w:type="spellStart"/>
-      <w:r>
-        <w:t>번째로</w:t>
-      </w:r>
-      <w:proofErr w:type="spellEnd"/>
-      <w:r>
-        <w:t xml:space="preserve"> 실행되는지 return 하도록 solution 함수를 작성해주세요.</w:t>
+        <w:t>현재 실행 대기 큐(Queue)에 있는 프로세스의 중요도가 순서대로 담긴 배열 priorities와, 몇 번째로 실행되는지 알고싶은 프로세스의 위치를 알려주는 location이 매개변수로 주어질 때, 해당 프로세스가 몇 번째로 실행되는지 return 하도록 solution 함수를 작성해주세요.</w:t>
       </w:r>
     </w:p>
     <w:p>
@@ -480,15 +414,7 @@
         </w:numPr>
       </w:pPr>
       <w:r>
-        <w:t xml:space="preserve">priorities의 가장 앞에 있으면 0, 두 </w:t>
-      </w:r>
-      <w:proofErr w:type="spellStart"/>
-      <w:r>
-        <w:t>번째에</w:t>
-      </w:r>
-      <w:proofErr w:type="spellEnd"/>
-      <w:r>
-        <w:t xml:space="preserve"> 있으면 1 … 과 같이 표현합니다.</w:t>
+        <w:t>priorities의 가장 앞에 있으면 0, 두 번째에 있으면 1 … 과 같이 표현합니다.</w:t>
       </w:r>
     </w:p>
     <w:p>
@@ -625,19 +551,11 @@
           <w:rFonts w:hint="eastAsia"/>
         </w:rPr>
       </w:pPr>
-      <w:proofErr w:type="spellStart"/>
-      <w:r>
-        <w:rPr>
-          <w:rFonts w:hint="eastAsia"/>
-        </w:rPr>
-        <w:t>addAll</w:t>
-      </w:r>
-      <w:proofErr w:type="spellEnd"/>
-      <w:r>
-        <w:rPr>
-          <w:rFonts w:hint="eastAsia"/>
-        </w:rPr>
-        <w:t>을 이용해 Queue(ArrayDeque)에 값을 삽입한다.</w:t>
+      <w:r>
+        <w:rPr>
+          <w:rFonts w:hint="eastAsia"/>
+        </w:rPr>
+        <w:t>addAll을 이용해 Queue(ArrayDeque)에 값을 삽입한다.</w:t>
       </w:r>
     </w:p>
     <w:p>
@@ -687,19 +605,11 @@
         <w:lastRenderedPageBreak/>
         <w:t xml:space="preserve">3. </w:t>
       </w:r>
-      <w:proofErr w:type="spellStart"/>
-      <w:r>
-        <w:rPr>
-          <w:rFonts w:hint="eastAsia"/>
-        </w:rPr>
-        <w:t>반복문</w:t>
-      </w:r>
-      <w:proofErr w:type="spellEnd"/>
-      <w:r>
-        <w:rPr>
-          <w:rFonts w:hint="eastAsia"/>
-        </w:rPr>
-        <w:t xml:space="preserve"> </w:t>
+      <w:r>
+        <w:rPr>
+          <w:rFonts w:hint="eastAsia"/>
+        </w:rPr>
+        <w:t xml:space="preserve">반복문 </w:t>
       </w:r>
       <w:r>
         <w:rPr>
@@ -884,24 +794,251 @@
       </w:r>
     </w:p>
     <w:p>
-      <w:pPr>
-        <w:rPr>
-          <w:rFonts w:hint="eastAsia"/>
-        </w:rPr>
-      </w:pPr>
-      <w:proofErr w:type="spellStart"/>
-      <w:r>
-        <w:rPr>
-          <w:rFonts w:hint="eastAsia"/>
-        </w:rPr>
-        <w:t>재대로</w:t>
-      </w:r>
-      <w:proofErr w:type="spellEnd"/>
-      <w:r>
-        <w:rPr>
-          <w:rFonts w:hint="eastAsia"/>
-        </w:rPr>
-        <w:t xml:space="preserve"> 작동하지 않는다.</w:t>
+      <w:r>
+        <w:rPr>
+          <w:rFonts w:hint="eastAsia"/>
+        </w:rPr>
+        <w:t>제</w:t>
+      </w:r>
+      <w:r>
+        <w:rPr>
+          <w:rFonts w:hint="eastAsia"/>
+        </w:rPr>
+        <w:t>대로 작동하지 않는다.</w:t>
+      </w:r>
+    </w:p>
+    <w:p>
+      <w:pPr>
+        <w:rPr>
+          <w:rFonts w:hint="eastAsia"/>
+        </w:rPr>
+      </w:pPr>
+      <w:r>
+        <w:rPr>
+          <w:rFonts w:hint="eastAsia"/>
+        </w:rPr>
+        <w:lastRenderedPageBreak/>
+        <w:t>실패 원인 (GPT 사용)</w:t>
+      </w:r>
+    </w:p>
+    <w:p>
+      <w:pPr>
+        <w:rPr>
+          <w:b/>
+          <w:bCs/>
+        </w:rPr>
+      </w:pPr>
+      <w:r>
+        <w:rPr>
+          <w:b/>
+          <w:bCs/>
+        </w:rPr>
+        <w:t>1. 무한 루프</w:t>
+      </w:r>
+    </w:p>
+    <w:p>
+      <w:r>
+        <w:t>현재 코드에서는 while(true) 루프 내에서 종료 조건이 제대로 구현되지 않아 무한 루프에 빠지게 됩니다.</w:t>
+      </w:r>
+    </w:p>
+    <w:p>
+      <w:pPr>
+        <w:numPr>
+          <w:ilvl w:val="0"/>
+          <w:numId w:val="4"/>
+        </w:numPr>
+      </w:pPr>
+      <w:r>
+        <w:rPr>
+          <w:b/>
+          <w:bCs/>
+        </w:rPr>
+        <w:t>종료 조건 부재:</w:t>
+      </w:r>
+      <w:r>
+        <w:br/>
+        <w:t>출력되어야 하는 문서(예: 찾고자 하는 문서)가 출력되었을 때 루프를 종료해야 하는데, 이 조건이 없으면 무한히 큐를 순회하게 됩니다.</w:t>
+      </w:r>
+    </w:p>
+    <w:p>
+      <w:pPr>
+        <w:numPr>
+          <w:ilvl w:val="0"/>
+          <w:numId w:val="4"/>
+        </w:numPr>
+      </w:pPr>
+      <w:r>
+        <w:rPr>
+          <w:b/>
+          <w:bCs/>
+        </w:rPr>
+        <w:t>인덱스 변수의 잘못된 사용:</w:t>
+      </w:r>
+      <w:r>
+        <w:br/>
+        <w:t>index와 max 변수의 활용이 적절하지 않아서, 언제 루프를 종료할지 결정할 수 없습니다.</w:t>
+      </w:r>
+    </w:p>
+    <w:p>
+      <w:pPr>
+        <w:rPr>
+          <w:b/>
+          <w:bCs/>
+        </w:rPr>
+      </w:pPr>
+      <w:r>
+        <w:rPr>
+          <w:b/>
+          <w:bCs/>
+        </w:rPr>
+        <w:t>2. priortyqueue의 배치 이동으로는 원하는 답을 얻을 수 없음</w:t>
+      </w:r>
+    </w:p>
+    <w:p>
+      <w:r>
+        <w:t>현재 코드에서는 단순히 priortyqueue의 요소를 이동시킴으로써 우선순위 재배치를 시도하고 있는데, 이 방식으로는 실제 인쇄 순서를 정확하게 구할 수 없습니다.</w:t>
+      </w:r>
+    </w:p>
+    <w:p>
+      <w:pPr>
+        <w:numPr>
+          <w:ilvl w:val="0"/>
+          <w:numId w:val="5"/>
+        </w:numPr>
+      </w:pPr>
+      <w:r>
+        <w:rPr>
+          <w:b/>
+          <w:bCs/>
+        </w:rPr>
+        <w:t>우선순위 비교의 문제:</w:t>
+      </w:r>
+      <w:r>
+        <w:br/>
+        <w:t>단순히 현재 값과 이전 우선순위를 비교하는 것만으로는 "현재 큐에 남아 있는 다른 문서들 중 더 높은 우선순위가 존재하는지"를 판단할 수 없습니다.</w:t>
+      </w:r>
+    </w:p>
+    <w:p>
+      <w:pPr>
+        <w:numPr>
+          <w:ilvl w:val="0"/>
+          <w:numId w:val="5"/>
+        </w:numPr>
+      </w:pPr>
+      <w:r>
+        <w:rPr>
+          <w:b/>
+          <w:bCs/>
+        </w:rPr>
+        <w:t>배치 이동 문제:</w:t>
+      </w:r>
+      <w:r>
+        <w:br/>
+        <w:t>요소를 뒤로 보내거나 앞으로 넣는 것만으로는 어느 시점에 문서가 실제로 인쇄되어야 하는지 결정할 수 없으며, 올바른 출력 순서를 계산할 수 없습니다.</w:t>
+      </w:r>
+    </w:p>
+    <w:p/>
+    <w:p/>
+    <w:p/>
+    <w:p/>
+    <w:p/>
+    <w:p/>
+    <w:p/>
+    <w:p/>
+    <w:p/>
+    <w:p>
+      <w:pPr>
+        <w:rPr>
+          <w:rFonts w:hint="eastAsia"/>
+          <w:b/>
+          <w:bCs/>
+        </w:rPr>
+      </w:pPr>
+      <w:r>
+        <w:rPr>
+          <w:rFonts w:hint="eastAsia"/>
+          <w:b/>
+          <w:bCs/>
+        </w:rPr>
+        <w:lastRenderedPageBreak/>
+        <w:t>2차 시도</w:t>
+      </w:r>
+      <w:r>
+        <w:rPr>
+          <w:rFonts w:hint="eastAsia"/>
+          <w:b/>
+          <w:bCs/>
+        </w:rPr>
+        <w:t xml:space="preserve"> (GPT 활용)</w:t>
+      </w:r>
+    </w:p>
+    <w:p>
+      <w:r>
+        <w:rPr>
+          <w:rFonts w:hint="eastAsia"/>
+        </w:rPr>
+        <w:t>1. process용 queue 만들기</w:t>
+      </w:r>
+    </w:p>
+    <w:p>
+      <w:r>
+        <w:rPr>
+          <w:rFonts w:hint="eastAsia"/>
+        </w:rPr>
+        <w:t>priorities queue대신 process queue를 만들어야 한다.</w:t>
+      </w:r>
+    </w:p>
+    <w:p>
+      <w:r>
+        <w:drawing>
+          <wp:inline distT="0" distB="0" distL="0" distR="0" wp14:anchorId="696812C4" wp14:editId="453FBEA2">
+            <wp:extent cx="3962953" cy="800212"/>
+            <wp:effectExtent l="0" t="0" r="0" b="0"/>
+            <wp:docPr id="1866232168" name="그림 1" descr="텍스트, 폰트, 스크린샷, 라인이(가) 표시된 사진&#10;&#10;AI가 생성한 콘텐츠는 부정확할 수 있습니다."/>
+            <wp:cNvGraphicFramePr>
+              <a:graphicFrameLocks xmlns:a="http://schemas.openxmlformats.org/drawingml/2006/main" noChangeAspect="1"/>
+            </wp:cNvGraphicFramePr>
+            <a:graphic xmlns:a="http://schemas.openxmlformats.org/drawingml/2006/main">
+              <a:graphicData uri="http://schemas.openxmlformats.org/drawingml/2006/picture">
+                <pic:pic xmlns:pic="http://schemas.openxmlformats.org/drawingml/2006/picture">
+                  <pic:nvPicPr>
+                    <pic:cNvPr id="1866232168" name="그림 1" descr="텍스트, 폰트, 스크린샷, 라인이(가) 표시된 사진&#10;&#10;AI가 생성한 콘텐츠는 부정확할 수 있습니다."/>
+                    <pic:cNvPicPr/>
+                  </pic:nvPicPr>
+                  <pic:blipFill>
+                    <a:blip r:embed="rId11"/>
+                    <a:stretch>
+                      <a:fillRect/>
+                    </a:stretch>
+                  </pic:blipFill>
+                  <pic:spPr>
+                    <a:xfrm>
+                      <a:off x="0" y="0"/>
+                      <a:ext cx="3962953" cy="800212"/>
+                    </a:xfrm>
+                    <a:prstGeom prst="rect">
+                      <a:avLst/>
+                    </a:prstGeom>
+                  </pic:spPr>
+                </pic:pic>
+              </a:graphicData>
+            </a:graphic>
+          </wp:inline>
+        </w:drawing>
+      </w:r>
+    </w:p>
+    <w:p/>
+    <w:p>
+      <w:pPr>
+        <w:rPr>
+          <w:rFonts w:hint="eastAsia"/>
+        </w:rPr>
+      </w:pPr>
+      <w:r>
+        <w:rPr>
+          <w:rFonts w:hint="eastAsia"/>
+        </w:rPr>
+        <w:t xml:space="preserve">2. </w:t>
       </w:r>
     </w:p>
     <w:sectPr>
@@ -1066,6 +1203,304 @@
     </w:lvl>
   </w:abstractNum>
   <w:abstractNum w:abstractNumId="1" w15:restartNumberingAfterBreak="0">
+    <w:nsid w:val="397A2C1F"/>
+    <w:multiLevelType w:val="multilevel"/>
+    <w:tmpl w:val="CF04521E"/>
+    <w:lvl w:ilvl="0">
+      <w:start w:val="1"/>
+      <w:numFmt w:val="bullet"/>
+      <w:lvlText w:val=""/>
+      <w:lvlJc w:val="left"/>
+      <w:pPr>
+        <w:tabs>
+          <w:tab w:val="num" w:pos="720"/>
+        </w:tabs>
+        <w:ind w:left="720" w:hanging="360"/>
+      </w:pPr>
+      <w:rPr>
+        <w:rFonts w:ascii="Symbol" w:hAnsi="Symbol" w:hint="default"/>
+        <w:sz w:val="20"/>
+      </w:rPr>
+    </w:lvl>
+    <w:lvl w:ilvl="1" w:tentative="1">
+      <w:start w:val="1"/>
+      <w:numFmt w:val="bullet"/>
+      <w:lvlText w:val="o"/>
+      <w:lvlJc w:val="left"/>
+      <w:pPr>
+        <w:tabs>
+          <w:tab w:val="num" w:pos="1440"/>
+        </w:tabs>
+        <w:ind w:left="1440" w:hanging="360"/>
+      </w:pPr>
+      <w:rPr>
+        <w:rFonts w:ascii="Courier New" w:hAnsi="Courier New" w:hint="default"/>
+        <w:sz w:val="20"/>
+      </w:rPr>
+    </w:lvl>
+    <w:lvl w:ilvl="2" w:tentative="1">
+      <w:start w:val="1"/>
+      <w:numFmt w:val="bullet"/>
+      <w:lvlText w:val=""/>
+      <w:lvlJc w:val="left"/>
+      <w:pPr>
+        <w:tabs>
+          <w:tab w:val="num" w:pos="2160"/>
+        </w:tabs>
+        <w:ind w:left="2160" w:hanging="360"/>
+      </w:pPr>
+      <w:rPr>
+        <w:rFonts w:ascii="Wingdings" w:hAnsi="Wingdings" w:hint="default"/>
+        <w:sz w:val="20"/>
+      </w:rPr>
+    </w:lvl>
+    <w:lvl w:ilvl="3" w:tentative="1">
+      <w:start w:val="1"/>
+      <w:numFmt w:val="bullet"/>
+      <w:lvlText w:val=""/>
+      <w:lvlJc w:val="left"/>
+      <w:pPr>
+        <w:tabs>
+          <w:tab w:val="num" w:pos="2880"/>
+        </w:tabs>
+        <w:ind w:left="2880" w:hanging="360"/>
+      </w:pPr>
+      <w:rPr>
+        <w:rFonts w:ascii="Wingdings" w:hAnsi="Wingdings" w:hint="default"/>
+        <w:sz w:val="20"/>
+      </w:rPr>
+    </w:lvl>
+    <w:lvl w:ilvl="4" w:tentative="1">
+      <w:start w:val="1"/>
+      <w:numFmt w:val="bullet"/>
+      <w:lvlText w:val=""/>
+      <w:lvlJc w:val="left"/>
+      <w:pPr>
+        <w:tabs>
+          <w:tab w:val="num" w:pos="3600"/>
+        </w:tabs>
+        <w:ind w:left="3600" w:hanging="360"/>
+      </w:pPr>
+      <w:rPr>
+        <w:rFonts w:ascii="Wingdings" w:hAnsi="Wingdings" w:hint="default"/>
+        <w:sz w:val="20"/>
+      </w:rPr>
+    </w:lvl>
+    <w:lvl w:ilvl="5" w:tentative="1">
+      <w:start w:val="1"/>
+      <w:numFmt w:val="bullet"/>
+      <w:lvlText w:val=""/>
+      <w:lvlJc w:val="left"/>
+      <w:pPr>
+        <w:tabs>
+          <w:tab w:val="num" w:pos="4320"/>
+        </w:tabs>
+        <w:ind w:left="4320" w:hanging="360"/>
+      </w:pPr>
+      <w:rPr>
+        <w:rFonts w:ascii="Wingdings" w:hAnsi="Wingdings" w:hint="default"/>
+        <w:sz w:val="20"/>
+      </w:rPr>
+    </w:lvl>
+    <w:lvl w:ilvl="6" w:tentative="1">
+      <w:start w:val="1"/>
+      <w:numFmt w:val="bullet"/>
+      <w:lvlText w:val=""/>
+      <w:lvlJc w:val="left"/>
+      <w:pPr>
+        <w:tabs>
+          <w:tab w:val="num" w:pos="5040"/>
+        </w:tabs>
+        <w:ind w:left="5040" w:hanging="360"/>
+      </w:pPr>
+      <w:rPr>
+        <w:rFonts w:ascii="Wingdings" w:hAnsi="Wingdings" w:hint="default"/>
+        <w:sz w:val="20"/>
+      </w:rPr>
+    </w:lvl>
+    <w:lvl w:ilvl="7" w:tentative="1">
+      <w:start w:val="1"/>
+      <w:numFmt w:val="bullet"/>
+      <w:lvlText w:val=""/>
+      <w:lvlJc w:val="left"/>
+      <w:pPr>
+        <w:tabs>
+          <w:tab w:val="num" w:pos="5760"/>
+        </w:tabs>
+        <w:ind w:left="5760" w:hanging="360"/>
+      </w:pPr>
+      <w:rPr>
+        <w:rFonts w:ascii="Wingdings" w:hAnsi="Wingdings" w:hint="default"/>
+        <w:sz w:val="20"/>
+      </w:rPr>
+    </w:lvl>
+    <w:lvl w:ilvl="8" w:tentative="1">
+      <w:start w:val="1"/>
+      <w:numFmt w:val="bullet"/>
+      <w:lvlText w:val=""/>
+      <w:lvlJc w:val="left"/>
+      <w:pPr>
+        <w:tabs>
+          <w:tab w:val="num" w:pos="6480"/>
+        </w:tabs>
+        <w:ind w:left="6480" w:hanging="360"/>
+      </w:pPr>
+      <w:rPr>
+        <w:rFonts w:ascii="Wingdings" w:hAnsi="Wingdings" w:hint="default"/>
+        <w:sz w:val="20"/>
+      </w:rPr>
+    </w:lvl>
+  </w:abstractNum>
+  <w:abstractNum w:abstractNumId="2" w15:restartNumberingAfterBreak="0">
+    <w:nsid w:val="5A7E6AF7"/>
+    <w:multiLevelType w:val="multilevel"/>
+    <w:tmpl w:val="BADC1CDE"/>
+    <w:lvl w:ilvl="0">
+      <w:start w:val="1"/>
+      <w:numFmt w:val="bullet"/>
+      <w:lvlText w:val=""/>
+      <w:lvlJc w:val="left"/>
+      <w:pPr>
+        <w:tabs>
+          <w:tab w:val="num" w:pos="720"/>
+        </w:tabs>
+        <w:ind w:left="720" w:hanging="360"/>
+      </w:pPr>
+      <w:rPr>
+        <w:rFonts w:ascii="Symbol" w:hAnsi="Symbol" w:hint="default"/>
+        <w:sz w:val="20"/>
+      </w:rPr>
+    </w:lvl>
+    <w:lvl w:ilvl="1" w:tentative="1">
+      <w:start w:val="1"/>
+      <w:numFmt w:val="bullet"/>
+      <w:lvlText w:val="o"/>
+      <w:lvlJc w:val="left"/>
+      <w:pPr>
+        <w:tabs>
+          <w:tab w:val="num" w:pos="1440"/>
+        </w:tabs>
+        <w:ind w:left="1440" w:hanging="360"/>
+      </w:pPr>
+      <w:rPr>
+        <w:rFonts w:ascii="Courier New" w:hAnsi="Courier New" w:hint="default"/>
+        <w:sz w:val="20"/>
+      </w:rPr>
+    </w:lvl>
+    <w:lvl w:ilvl="2" w:tentative="1">
+      <w:start w:val="1"/>
+      <w:numFmt w:val="bullet"/>
+      <w:lvlText w:val=""/>
+      <w:lvlJc w:val="left"/>
+      <w:pPr>
+        <w:tabs>
+          <w:tab w:val="num" w:pos="2160"/>
+        </w:tabs>
+        <w:ind w:left="2160" w:hanging="360"/>
+      </w:pPr>
+      <w:rPr>
+        <w:rFonts w:ascii="Wingdings" w:hAnsi="Wingdings" w:hint="default"/>
+        <w:sz w:val="20"/>
+      </w:rPr>
+    </w:lvl>
+    <w:lvl w:ilvl="3" w:tentative="1">
+      <w:start w:val="1"/>
+      <w:numFmt w:val="bullet"/>
+      <w:lvlText w:val=""/>
+      <w:lvlJc w:val="left"/>
+      <w:pPr>
+        <w:tabs>
+          <w:tab w:val="num" w:pos="2880"/>
+        </w:tabs>
+        <w:ind w:left="2880" w:hanging="360"/>
+      </w:pPr>
+      <w:rPr>
+        <w:rFonts w:ascii="Wingdings" w:hAnsi="Wingdings" w:hint="default"/>
+        <w:sz w:val="20"/>
+      </w:rPr>
+    </w:lvl>
+    <w:lvl w:ilvl="4" w:tentative="1">
+      <w:start w:val="1"/>
+      <w:numFmt w:val="bullet"/>
+      <w:lvlText w:val=""/>
+      <w:lvlJc w:val="left"/>
+      <w:pPr>
+        <w:tabs>
+          <w:tab w:val="num" w:pos="3600"/>
+        </w:tabs>
+        <w:ind w:left="3600" w:hanging="360"/>
+      </w:pPr>
+      <w:rPr>
+        <w:rFonts w:ascii="Wingdings" w:hAnsi="Wingdings" w:hint="default"/>
+        <w:sz w:val="20"/>
+      </w:rPr>
+    </w:lvl>
+    <w:lvl w:ilvl="5" w:tentative="1">
+      <w:start w:val="1"/>
+      <w:numFmt w:val="bullet"/>
+      <w:lvlText w:val=""/>
+      <w:lvlJc w:val="left"/>
+      <w:pPr>
+        <w:tabs>
+          <w:tab w:val="num" w:pos="4320"/>
+        </w:tabs>
+        <w:ind w:left="4320" w:hanging="360"/>
+      </w:pPr>
+      <w:rPr>
+        <w:rFonts w:ascii="Wingdings" w:hAnsi="Wingdings" w:hint="default"/>
+        <w:sz w:val="20"/>
+      </w:rPr>
+    </w:lvl>
+    <w:lvl w:ilvl="6" w:tentative="1">
+      <w:start w:val="1"/>
+      <w:numFmt w:val="bullet"/>
+      <w:lvlText w:val=""/>
+      <w:lvlJc w:val="left"/>
+      <w:pPr>
+        <w:tabs>
+          <w:tab w:val="num" w:pos="5040"/>
+        </w:tabs>
+        <w:ind w:left="5040" w:hanging="360"/>
+      </w:pPr>
+      <w:rPr>
+        <w:rFonts w:ascii="Wingdings" w:hAnsi="Wingdings" w:hint="default"/>
+        <w:sz w:val="20"/>
+      </w:rPr>
+    </w:lvl>
+    <w:lvl w:ilvl="7" w:tentative="1">
+      <w:start w:val="1"/>
+      <w:numFmt w:val="bullet"/>
+      <w:lvlText w:val=""/>
+      <w:lvlJc w:val="left"/>
+      <w:pPr>
+        <w:tabs>
+          <w:tab w:val="num" w:pos="5760"/>
+        </w:tabs>
+        <w:ind w:left="5760" w:hanging="360"/>
+      </w:pPr>
+      <w:rPr>
+        <w:rFonts w:ascii="Wingdings" w:hAnsi="Wingdings" w:hint="default"/>
+        <w:sz w:val="20"/>
+      </w:rPr>
+    </w:lvl>
+    <w:lvl w:ilvl="8" w:tentative="1">
+      <w:start w:val="1"/>
+      <w:numFmt w:val="bullet"/>
+      <w:lvlText w:val=""/>
+      <w:lvlJc w:val="left"/>
+      <w:pPr>
+        <w:tabs>
+          <w:tab w:val="num" w:pos="6480"/>
+        </w:tabs>
+        <w:ind w:left="6480" w:hanging="360"/>
+      </w:pPr>
+      <w:rPr>
+        <w:rFonts w:ascii="Wingdings" w:hAnsi="Wingdings" w:hint="default"/>
+        <w:sz w:val="20"/>
+      </w:rPr>
+    </w:lvl>
+  </w:abstractNum>
+  <w:abstractNum w:abstractNumId="3" w15:restartNumberingAfterBreak="0">
     <w:nsid w:val="68277F2C"/>
     <w:multiLevelType w:val="hybridMultilevel"/>
     <w:tmpl w:val="95B6E4DE"/>
@@ -1154,7 +1589,7 @@
       </w:pPr>
     </w:lvl>
   </w:abstractNum>
-  <w:abstractNum w:abstractNumId="2" w15:restartNumberingAfterBreak="0">
+  <w:abstractNum w:abstractNumId="4" w15:restartNumberingAfterBreak="0">
     <w:nsid w:val="6EE21565"/>
     <w:multiLevelType w:val="hybridMultilevel"/>
     <w:tmpl w:val="600048FE"/>
@@ -1247,10 +1682,16 @@
     <w:abstractNumId w:val="0"/>
   </w:num>
   <w:num w:numId="2" w16cid:durableId="281350969">
-    <w:abstractNumId w:val="2"/>
+    <w:abstractNumId w:val="4"/>
   </w:num>
   <w:num w:numId="3" w16cid:durableId="156582432">
+    <w:abstractNumId w:val="3"/>
+  </w:num>
+  <w:num w:numId="4" w16cid:durableId="1317492792">
     <w:abstractNumId w:val="1"/>
+  </w:num>
+  <w:num w:numId="5" w16cid:durableId="2104064376">
+    <w:abstractNumId w:val="2"/>
   </w:num>
 </w:numbering>
 </file>
@@ -2171,6 +2612,33 @@
       <w:spacing w:val="5"/>
     </w:rPr>
   </w:style>
+  <w:style w:type="paragraph" w:styleId="HTML">
+    <w:name w:val="HTML Preformatted"/>
+    <w:basedOn w:val="a"/>
+    <w:link w:val="HTMLChar"/>
+    <w:uiPriority w:val="99"/>
+    <w:semiHidden/>
+    <w:unhideWhenUsed/>
+    <w:rsid w:val="00505EF1"/>
+    <w:rPr>
+      <w:rFonts w:ascii="Courier New" w:hAnsi="Courier New" w:cs="Courier New"/>
+      <w:sz w:val="20"/>
+      <w:szCs w:val="20"/>
+    </w:rPr>
+  </w:style>
+  <w:style w:type="character" w:customStyle="1" w:styleId="HTMLChar">
+    <w:name w:val="미리 서식이 지정된 HTML Char"/>
+    <w:basedOn w:val="a0"/>
+    <w:link w:val="HTML"/>
+    <w:uiPriority w:val="99"/>
+    <w:semiHidden/>
+    <w:rsid w:val="00505EF1"/>
+    <w:rPr>
+      <w:rFonts w:ascii="Courier New" w:hAnsi="Courier New" w:cs="Courier New"/>
+      <w:sz w:val="20"/>
+      <w:szCs w:val="20"/>
+    </w:rPr>
+  </w:style>
 </w:styles>
 </file>
 

</xml_diff>